<commit_message>
Update Coursework Documentation - all tasks - N0853033.docx
added prev tasks sections
</commit_message>
<xml_diff>
--- a/AICourseworkChatbot2/Coursework Documentation - all tasks - N0853033.docx
+++ b/AICourseworkChatbot2/Coursework Documentation - all tasks - N0853033.docx
@@ -122,13 +122,8 @@
               <w:t>Tasks implemented in this submission (</w:t>
             </w:r>
             <w:proofErr w:type="spellStart"/>
-            <w:proofErr w:type="gramStart"/>
-            <w:r>
-              <w:t>a,b</w:t>
-            </w:r>
-            <w:proofErr w:type="gramEnd"/>
-            <w:r>
-              <w:t>,c,or</w:t>
+            <w:r>
+              <w:t>a,b,c,or</w:t>
             </w:r>
             <w:proofErr w:type="spellEnd"/>
             <w:r>
@@ -568,6 +563,97 @@
             <w:tcW w:w="7461" w:type="dxa"/>
           </w:tcPr>
           <w:p>
+            <w:pPr>
+              <w:ind w:left="720" w:hanging="720"/>
+              <w:rPr>
+                <w:b/>
+                <w:bCs/>
+                <w:u w:val="single"/>
+              </w:rPr>
+            </w:pPr>
+            <w:r>
+              <w:rPr>
+                <w:b/>
+                <w:bCs/>
+                <w:u w:val="single"/>
+              </w:rPr>
+              <w:t>Task A and B</w:t>
+            </w:r>
+          </w:p>
+          <w:p>
+            <w:r>
+              <w:t>My chatbot’s main features are that it uses AIML patterns, First Order Logic (FOL), TF-IDF and cosine similarity and it also accesses the Fandom webpage for data on my topic. It also speaks using Python’s inbuilt library – pyttsx3 – and can recognise a speech input from the user.</w:t>
+            </w:r>
+          </w:p>
+          <w:p/>
+          <w:p>
+            <w:r>
+              <w:t>First, Dave introduces itself and lets the user decide whether they will input using the keyboard/typing or microphone/speaking. If they choose to use speech input/recognition, they will be prompted to use the correct microphone from the list of connected microphones to their computer.</w:t>
+            </w:r>
+            <w:r>
+              <w:t xml:space="preserve"> </w:t>
+            </w:r>
+            <w:r>
+              <w:t>The user is then prompted to give an input within a while loop.</w:t>
+            </w:r>
+          </w:p>
+          <w:p/>
+          <w:p>
+            <w:r>
+              <w:t xml:space="preserve">Each input is first processed by Dave’s AIML patterns. If they match a pattern specified within the AIML file, the template specified is followed and, in some cases, the function that matches the pattern is called to handle it. For example, one of the AIML patterns calls the </w:t>
+            </w:r>
+            <w:proofErr w:type="spellStart"/>
+            <w:r>
+              <w:t>py_jokes</w:t>
+            </w:r>
+            <w:proofErr w:type="spellEnd"/>
+            <w:r>
+              <w:t xml:space="preserve"> library and tells the user a programming joke. These patterns are also used to communicate basic responses such as greetings.</w:t>
+            </w:r>
+          </w:p>
+          <w:p>
+            <w:r>
+              <w:t>This pattern recognition is used to call many of Dave’s features including FOL and the fandom wiki API. First Order Logic is used by the program to identify both “Check that x is y” and “I know that x is y” statements, using a given knowledge base (kb) csv file.</w:t>
+            </w:r>
+          </w:p>
+          <w:p/>
+          <w:p>
+            <w:r>
+              <w:t>The final pattern recognition feature is the fandom wiki API. Currently, Dave retrieves a 3-sentence summary from a given page upon the fandom wiki for Supernatural. This is done by using the fandom-</w:t>
+            </w:r>
+            <w:proofErr w:type="spellStart"/>
+            <w:r>
+              <w:t>py</w:t>
+            </w:r>
+            <w:proofErr w:type="spellEnd"/>
+            <w:r>
+              <w:t xml:space="preserve"> library and makes use of regex to format the summary in a suitable manner.</w:t>
+            </w:r>
+          </w:p>
+          <w:p>
+            <w:r>
+              <w:t>Finally, if a pattern cannot be matched to the user input, the TF-IDF of the user’s query is calculated and the cosine similarity between it and each line of the knowledge.csv file to find the best answer / match to the user’s question.</w:t>
+            </w:r>
+          </w:p>
+          <w:p/>
+          <w:p>
+            <w:pPr>
+              <w:rPr>
+                <w:b/>
+                <w:bCs/>
+                <w:u w:val="single"/>
+              </w:rPr>
+            </w:pPr>
+            <w:r>
+              <w:rPr>
+                <w:b/>
+                <w:bCs/>
+                <w:u w:val="single"/>
+              </w:rPr>
+              <w:t>Task C and D</w:t>
+            </w:r>
+          </w:p>
+          <w:p>
             <w:r>
               <w:t xml:space="preserve">Dave still contains all the previous functionality discussed in task A and B – telling jokes, using TF/IDF, using a knowledge base and </w:t>
             </w:r>
@@ -578,6 +664,7 @@
           <w:p/>
           <w:p>
             <w:r>
+              <w:lastRenderedPageBreak/>
               <w:t xml:space="preserve">For task C, I have added a local Convolutional Neural Network (CNN) within </w:t>
             </w:r>
             <w:r>
@@ -596,7 +683,13 @@
               <w:t xml:space="preserve">using </w:t>
             </w:r>
             <w:r>
-              <w:t>607 images for training data and 218 images for validation data. The CNN has   layers. First, the input layer, with a shape of (300, 300, 3)</w:t>
+              <w:t xml:space="preserve">607 images for training data and 218 images for validation data. The CNN has </w:t>
+            </w:r>
+            <w:r>
+              <w:t>nine</w:t>
+            </w:r>
+            <w:r>
+              <w:t xml:space="preserve"> layers. First, the input layer, with a shape of (300, 300, 3)</w:t>
             </w:r>
             <w:r>
               <w:t xml:space="preserve"> and then a convolution layer with a filter size of 128 and an activation of </w:t>
@@ -673,64 +766,61 @@
               <w:t>are</w:t>
             </w:r>
             <w:r>
-              <w:t xml:space="preserve"> then returned to the user. However, if the max prediction value is under the threshold of 75%, the identified person / class is set </w:t>
-            </w:r>
+              <w:t xml:space="preserve"> then returned to the user. However, if the max prediction value is under the threshold of 75%, the identified person / class is set to Unknown, as under this value, the model cannot confirm that the identified person is correct.</w:t>
+            </w:r>
+          </w:p>
+          <w:p/>
+          <w:p>
+            <w:r>
+              <w:t xml:space="preserve">Cloud testing of images occurs within my </w:t>
+            </w:r>
+            <w:proofErr w:type="spellStart"/>
+            <w:r>
+              <w:t>runAzureNN</w:t>
+            </w:r>
+            <w:proofErr w:type="spellEnd"/>
+            <w:r>
+              <w:t xml:space="preserve"> function and is split into two </w:t>
+            </w:r>
+            <w:r>
+              <w:t xml:space="preserve">sections with functions that </w:t>
+            </w:r>
+            <w:r>
+              <w:t xml:space="preserve">are pulled from their individual python files. This is to ensure that main doesn’t become too </w:t>
+            </w:r>
+            <w:r>
+              <w:t xml:space="preserve">large and confusing to navigate. First, the user must choose whether they wish to identify a character or detect a face. To identify a character, </w:t>
+            </w:r>
+            <w:r>
+              <w:t xml:space="preserve">the function </w:t>
+            </w:r>
+            <w:proofErr w:type="spellStart"/>
+            <w:r>
+              <w:t>runImageClassification</w:t>
+            </w:r>
+            <w:proofErr w:type="spellEnd"/>
+            <w:r>
+              <w:t xml:space="preserve"> is called from azureImageClassification.py file and </w:t>
+            </w:r>
+            <w:r>
+              <w:t>Azure’s image classification is used, with a model trained on Azure Custom Vision</w:t>
+            </w:r>
+            <w:r>
+              <w:t>. This function is special and</w:t>
+            </w:r>
+            <w:r>
+              <w:t xml:space="preserve"> can accept a folder of images</w:t>
+            </w:r>
+            <w:r>
+              <w:t>, rather than just one, and</w:t>
+            </w:r>
+            <w:r>
+              <w:t xml:space="preserve"> returns a sideview / popup window that shows the tag alongside each image. Additionally, Azure generates a series of graphs mapping the precision, recall and AP of the model’s iteration, shown below.</w:t>
+            </w:r>
+          </w:p>
+          <w:p>
             <w:r>
               <w:lastRenderedPageBreak/>
-              <w:t>to Unknown, as under this value, the model cannot confirm that the identified person is correct.</w:t>
-            </w:r>
-          </w:p>
-          <w:p/>
-          <w:p>
-            <w:r>
-              <w:t xml:space="preserve">Cloud testing of images occurs within my </w:t>
-            </w:r>
-            <w:proofErr w:type="spellStart"/>
-            <w:r>
-              <w:t>runAzureNN</w:t>
-            </w:r>
-            <w:proofErr w:type="spellEnd"/>
-            <w:r>
-              <w:t xml:space="preserve"> function and is split into two </w:t>
-            </w:r>
-            <w:r>
-              <w:t xml:space="preserve">sections with functions that </w:t>
-            </w:r>
-            <w:r>
-              <w:t xml:space="preserve">are pulled from their individual python files. This is to ensure that main doesn’t become too </w:t>
-            </w:r>
-            <w:r>
-              <w:t xml:space="preserve">large and confusing to navigate. First, the user must choose whether they wish to identify a character or detect a face. To identify a character, </w:t>
-            </w:r>
-            <w:r>
-              <w:t xml:space="preserve">the function </w:t>
-            </w:r>
-            <w:proofErr w:type="spellStart"/>
-            <w:r>
-              <w:t>runImageClassification</w:t>
-            </w:r>
-            <w:proofErr w:type="spellEnd"/>
-            <w:r>
-              <w:t xml:space="preserve"> is called from azureImageClassification.py file and </w:t>
-            </w:r>
-            <w:r>
-              <w:t>Azure’s image classification is used, with a model trained on Azure Custom Vision</w:t>
-            </w:r>
-            <w:r>
-              <w:t>. This function is special and</w:t>
-            </w:r>
-            <w:r>
-              <w:t xml:space="preserve"> can accept a folder of images</w:t>
-            </w:r>
-            <w:r>
-              <w:t>, rather than just one, and</w:t>
-            </w:r>
-            <w:r>
-              <w:t xml:space="preserve"> returns a sideview / popup window that shows the tag alongside each image. Additionally, Azure generates a series of graphs mapping the precision, recall and AP of the model’s iteration, shown below.</w:t>
-            </w:r>
-          </w:p>
-          <w:p>
-            <w:r>
               <w:drawing>
                 <wp:inline distT="0" distB="0" distL="0" distR="0" wp14:anchorId="7F0F7B33" wp14:editId="71904AE5">
                   <wp:extent cx="4347087" cy="1794510"/>
@@ -802,6 +892,76 @@
     <w:p/>
     <w:p/>
     <w:p/>
+    <w:p>
+      <w:pPr>
+        <w:rPr>
+          <w:rFonts w:asciiTheme="majorHAnsi" w:eastAsiaTheme="majorEastAsia" w:hAnsiTheme="majorHAnsi" w:cstheme="majorBidi"/>
+          <w:color w:val="2F5496" w:themeColor="accent1" w:themeShade="BF"/>
+          <w:sz w:val="26"/>
+          <w:szCs w:val="26"/>
+        </w:rPr>
+      </w:pPr>
+    </w:p>
+    <w:p>
+      <w:pPr>
+        <w:rPr>
+          <w:rFonts w:asciiTheme="majorHAnsi" w:eastAsiaTheme="majorEastAsia" w:hAnsiTheme="majorHAnsi" w:cstheme="majorBidi"/>
+          <w:color w:val="2F5496" w:themeColor="accent1" w:themeShade="BF"/>
+          <w:sz w:val="26"/>
+          <w:szCs w:val="26"/>
+        </w:rPr>
+      </w:pPr>
+    </w:p>
+    <w:p>
+      <w:pPr>
+        <w:rPr>
+          <w:rFonts w:asciiTheme="majorHAnsi" w:eastAsiaTheme="majorEastAsia" w:hAnsiTheme="majorHAnsi" w:cstheme="majorBidi"/>
+          <w:color w:val="2F5496" w:themeColor="accent1" w:themeShade="BF"/>
+          <w:sz w:val="26"/>
+          <w:szCs w:val="26"/>
+        </w:rPr>
+      </w:pPr>
+    </w:p>
+    <w:p>
+      <w:pPr>
+        <w:rPr>
+          <w:rFonts w:asciiTheme="majorHAnsi" w:eastAsiaTheme="majorEastAsia" w:hAnsiTheme="majorHAnsi" w:cstheme="majorBidi"/>
+          <w:color w:val="2F5496" w:themeColor="accent1" w:themeShade="BF"/>
+          <w:sz w:val="26"/>
+          <w:szCs w:val="26"/>
+        </w:rPr>
+      </w:pPr>
+    </w:p>
+    <w:p>
+      <w:pPr>
+        <w:rPr>
+          <w:rFonts w:asciiTheme="majorHAnsi" w:eastAsiaTheme="majorEastAsia" w:hAnsiTheme="majorHAnsi" w:cstheme="majorBidi"/>
+          <w:color w:val="2F5496" w:themeColor="accent1" w:themeShade="BF"/>
+          <w:sz w:val="26"/>
+          <w:szCs w:val="26"/>
+        </w:rPr>
+      </w:pPr>
+    </w:p>
+    <w:p>
+      <w:pPr>
+        <w:rPr>
+          <w:rFonts w:asciiTheme="majorHAnsi" w:eastAsiaTheme="majorEastAsia" w:hAnsiTheme="majorHAnsi" w:cstheme="majorBidi"/>
+          <w:color w:val="2F5496" w:themeColor="accent1" w:themeShade="BF"/>
+          <w:sz w:val="26"/>
+          <w:szCs w:val="26"/>
+        </w:rPr>
+      </w:pPr>
+    </w:p>
+    <w:p>
+      <w:pPr>
+        <w:rPr>
+          <w:rFonts w:asciiTheme="majorHAnsi" w:eastAsiaTheme="majorEastAsia" w:hAnsiTheme="majorHAnsi" w:cstheme="majorBidi"/>
+          <w:color w:val="2F5496" w:themeColor="accent1" w:themeShade="BF"/>
+          <w:sz w:val="26"/>
+          <w:szCs w:val="26"/>
+        </w:rPr>
+      </w:pPr>
+    </w:p>
     <w:p>
       <w:pPr>
         <w:rPr>

</xml_diff>